<commit_message>
Okay now part 3 is done... I think
</commit_message>
<xml_diff>
--- a/Part3/Part3.docx
+++ b/Part3/Part3.docx
@@ -238,7 +238,7 @@
           <v:shape id="_x0000_i1025" type="#_x0000_t75" style="width:420.75pt;height:195.95pt" o:ole="">
             <v:imagedata r:id="rId5" o:title=""/>
           </v:shape>
-          <o:OLEObject Type="Embed" ProgID="Excel.Sheet.12" ShapeID="_x0000_i1025" DrawAspect="Content" ObjectID="_1488896951" r:id="rId6"/>
+          <o:OLEObject Type="Embed" ProgID="Excel.Sheet.12" ShapeID="_x0000_i1025" DrawAspect="Content" ObjectID="_1488897962" r:id="rId6"/>
         </w:object>
       </w:r>
     </w:p>
@@ -310,7 +310,7 @@
           <v:shape id="_x0000_i1026" type="#_x0000_t75" style="width:333.1pt;height:236.05pt" o:ole="">
             <v:imagedata r:id="rId7" o:title=""/>
           </v:shape>
-          <o:OLEObject Type="Embed" ProgID="Excel.Sheet.12" ShapeID="_x0000_i1026" DrawAspect="Content" ObjectID="_1488896952" r:id="rId8"/>
+          <o:OLEObject Type="Embed" ProgID="Excel.Sheet.12" ShapeID="_x0000_i1026" DrawAspect="Content" ObjectID="_1488897963" r:id="rId8"/>
         </w:object>
       </w:r>
     </w:p>
@@ -336,10 +336,66 @@
           <w:sz w:val="24"/>
           <w:szCs w:val="24"/>
         </w:rPr>
-        <w:t xml:space="preserve">The largest eigenvalue after cutting the birth rates in half after 2020 is 1.0043 which is even more close to stabilization than before since the eigenvalue is so close to 1. This means fewer fluctuations in population over time. Also this time it only took 29 iterations which means that theoretically it should only take the population 290 years to stabilize versus 410 years in the previous example. In retrospect this shows that the original population was actually very stable compared to this one. </w:t>
+        <w:t>The largest eigenvalue after cutting the birth ra</w:t>
+      </w:r>
+      <w:r>
+        <w:rPr>
+          <w:sz w:val="24"/>
+          <w:szCs w:val="24"/>
+        </w:rPr>
+        <w:t>tes in half after 2020 is 1.1679</w:t>
+      </w:r>
+      <w:r>
+        <w:rPr>
+          <w:sz w:val="24"/>
+          <w:szCs w:val="24"/>
+        </w:rPr>
+        <w:t xml:space="preserve"> which is even more close to stabilization than before since the eigenvalue is so close to 1. This means fewer fluctuations in population over time. Also this tim</w:t>
+      </w:r>
+      <w:r>
+        <w:rPr>
+          <w:sz w:val="24"/>
+          <w:szCs w:val="24"/>
+        </w:rPr>
+        <w:t xml:space="preserve">e it only took 38 </w:t>
+      </w:r>
+      <w:r>
+        <w:rPr>
+          <w:sz w:val="24"/>
+          <w:szCs w:val="24"/>
+        </w:rPr>
+        <w:t>iterations which means that theoretically it sh</w:t>
+      </w:r>
+      <w:r>
+        <w:rPr>
+          <w:sz w:val="24"/>
+          <w:szCs w:val="24"/>
+        </w:rPr>
+        <w:t>ould only take the population 38</w:t>
+      </w:r>
+      <w:r>
+        <w:rPr>
+          <w:sz w:val="24"/>
+          <w:szCs w:val="24"/>
+        </w:rPr>
+        <w:t xml:space="preserve">0 years to stabilize versus 410 years in the previous example. In retrospect this shows that the original population was actually </w:t>
+      </w:r>
+      <w:r>
+        <w:rPr>
+          <w:sz w:val="24"/>
+          <w:szCs w:val="24"/>
+        </w:rPr>
+        <w:t xml:space="preserve">not </w:t>
       </w:r>
       <w:bookmarkStart w:id="2" w:name="_GoBack"/>
       <w:bookmarkEnd w:id="2"/>
+      <w:r>
+        <w:rPr>
+          <w:sz w:val="24"/>
+          <w:szCs w:val="24"/>
+        </w:rPr>
+        <w:t xml:space="preserve">very stable compared to this one. </w:t>
+      </w:r>
     </w:p>
     <w:sectPr>
       <w:pgSz w:w="12240" w:h="15840"/>

</xml_diff>